<commit_message>
Uploaded new candidate worksheet
</commit_message>
<xml_diff>
--- a/Documents/Candidate_Worksheet.docx
+++ b/Documents/Candidate_Worksheet.docx
@@ -646,12 +646,7 @@
               <w:cnfStyle w:val="000000000000" w:firstRow="0" w:lastRow="0" w:firstColumn="0" w:lastColumn="0" w:oddVBand="0" w:evenVBand="0" w:oddHBand="0" w:evenHBand="0" w:firstRowFirstColumn="0" w:firstRowLastColumn="0" w:lastRowFirstColumn="0" w:lastRowLastColumn="0"/>
             </w:pPr>
             <w:r>
-              <w:t>What field(s)</w:t>
-            </w:r>
-            <w:bookmarkStart w:id="0" w:name="_GoBack"/>
-            <w:bookmarkEnd w:id="0"/>
-            <w:r>
-              <w:t xml:space="preserve"> do you want to work in?</w:t>
+              <w:t>What field(s) do you want to work in?</w:t>
             </w:r>
           </w:p>
         </w:tc>
@@ -699,6 +694,41 @@
             <w:pPr>
               <w:cnfStyle w:val="000000100000" w:firstRow="0" w:lastRow="0" w:firstColumn="0" w:lastColumn="0" w:oddVBand="0" w:evenVBand="0" w:oddHBand="1" w:evenHBand="0" w:firstRowFirstColumn="0" w:firstRowLastColumn="0" w:lastRowFirstColumn="0" w:lastRowLastColumn="0"/>
             </w:pPr>
+          </w:p>
+        </w:tc>
+      </w:tr>
+      <w:tr>
+        <w:tc>
+          <w:tcPr>
+            <w:cnfStyle w:val="001000000000" w:firstRow="0" w:lastRow="0" w:firstColumn="1" w:lastColumn="0" w:oddVBand="0" w:evenVBand="0" w:oddHBand="0" w:evenHBand="0" w:firstRowFirstColumn="0" w:firstRowLastColumn="0" w:lastRowFirstColumn="0" w:lastRowLastColumn="0"/>
+            <w:tcW w:w="3257" w:type="dxa"/>
+          </w:tcPr>
+          <w:p>
+            <w:r>
+              <w:t>What evidence is compelling that you are committed to a research career in the future?</w:t>
+            </w:r>
+          </w:p>
+        </w:tc>
+        <w:tc>
+          <w:tcPr>
+            <w:tcW w:w="3196" w:type="dxa"/>
+          </w:tcPr>
+          <w:p>
+            <w:pPr>
+              <w:cnfStyle w:val="000000000000" w:firstRow="0" w:lastRow="0" w:firstColumn="0" w:lastColumn="0" w:oddVBand="0" w:evenVBand="0" w:oddHBand="0" w:evenHBand="0" w:firstRowFirstColumn="0" w:firstRowLastColumn="0" w:lastRowFirstColumn="0" w:lastRowLastColumn="0"/>
+            </w:pPr>
+          </w:p>
+        </w:tc>
+        <w:tc>
+          <w:tcPr>
+            <w:tcW w:w="2897" w:type="dxa"/>
+          </w:tcPr>
+          <w:p>
+            <w:pPr>
+              <w:cnfStyle w:val="000000000000" w:firstRow="0" w:lastRow="0" w:firstColumn="0" w:lastColumn="0" w:oddVBand="0" w:evenVBand="0" w:oddHBand="0" w:evenHBand="0" w:firstRowFirstColumn="0" w:firstRowLastColumn="0" w:lastRowFirstColumn="0" w:lastRowLastColumn="0"/>
+            </w:pPr>
+            <w:bookmarkStart w:id="0" w:name="_GoBack"/>
+            <w:bookmarkEnd w:id="0"/>
           </w:p>
         </w:tc>
       </w:tr>

</xml_diff>